<commit_message>
Benamingen gecorrigeerd + basis gebruikersonderzoek uitgeschreven
</commit_message>
<xml_diff>
--- a/Opleverset/Documentatie/Onderzoeken/Ballasttank onderzoek.docx
+++ b/Opleverset/Documentatie/Onderzoeken/Ballasttank onderzoek.docx
@@ -25,7 +25,7 @@
         <w:p/>
         <w:p>
           <w:pPr>
-            <w:pStyle w:val="Titel"/>
+            <w:pStyle w:val="Title"/>
           </w:pPr>
           <w:r>
             <w:rPr>
@@ -203,52 +203,14 @@
                                       <w:text/>
                                     </w:sdtPr>
                                     <w:sdtContent>
-                                      <w:proofErr w:type="spellStart"/>
                                       <w:r>
                                         <w:rPr>
                                           <w:color w:val="FFFFFF" w:themeColor="background1"/>
                                           <w:sz w:val="56"/>
                                           <w:szCs w:val="56"/>
                                         </w:rPr>
-                                        <w:t>Ballasttank</w:t>
+                                        <w:t>Ballasttank onderzoek/vergelijking</w:t>
                                       </w:r>
-                                      <w:proofErr w:type="spellEnd"/>
-                                      <w:r>
-                                        <w:rPr>
-                                          <w:color w:val="FFFFFF" w:themeColor="background1"/>
-                                          <w:sz w:val="56"/>
-                                          <w:szCs w:val="56"/>
-                                        </w:rPr>
-                                        <w:t xml:space="preserve"> </w:t>
-                                      </w:r>
-                                      <w:proofErr w:type="spellStart"/>
-                                      <w:r>
-                                        <w:rPr>
-                                          <w:color w:val="FFFFFF" w:themeColor="background1"/>
-                                          <w:sz w:val="56"/>
-                                          <w:szCs w:val="56"/>
-                                        </w:rPr>
-                                        <w:t>onderzoek</w:t>
-                                      </w:r>
-                                      <w:proofErr w:type="spellEnd"/>
-                                      <w:r>
-                                        <w:rPr>
-                                          <w:color w:val="FFFFFF" w:themeColor="background1"/>
-                                          <w:sz w:val="56"/>
-                                          <w:szCs w:val="56"/>
-                                        </w:rPr>
-                                        <w:t>/</w:t>
-                                      </w:r>
-                                      <w:proofErr w:type="spellStart"/>
-                                      <w:r>
-                                        <w:rPr>
-                                          <w:color w:val="FFFFFF" w:themeColor="background1"/>
-                                          <w:sz w:val="56"/>
-                                          <w:szCs w:val="56"/>
-                                        </w:rPr>
-                                        <w:t>vergelijking</w:t>
-                                      </w:r>
-                                      <w:proofErr w:type="spellEnd"/>
                                     </w:sdtContent>
                                   </w:sdt>
                                 </w:p>
@@ -411,52 +373,14 @@
                                 <w:text/>
                               </w:sdtPr>
                               <w:sdtContent>
-                                <w:proofErr w:type="spellStart"/>
                                 <w:r>
                                   <w:rPr>
                                     <w:color w:val="FFFFFF" w:themeColor="background1"/>
                                     <w:sz w:val="56"/>
                                     <w:szCs w:val="56"/>
                                   </w:rPr>
-                                  <w:t>Ballasttank</w:t>
+                                  <w:t>Ballasttank onderzoek/vergelijking</w:t>
                                 </w:r>
-                                <w:proofErr w:type="spellEnd"/>
-                                <w:r>
-                                  <w:rPr>
-                                    <w:color w:val="FFFFFF" w:themeColor="background1"/>
-                                    <w:sz w:val="56"/>
-                                    <w:szCs w:val="56"/>
-                                  </w:rPr>
-                                  <w:t xml:space="preserve"> </w:t>
-                                </w:r>
-                                <w:proofErr w:type="spellStart"/>
-                                <w:r>
-                                  <w:rPr>
-                                    <w:color w:val="FFFFFF" w:themeColor="background1"/>
-                                    <w:sz w:val="56"/>
-                                    <w:szCs w:val="56"/>
-                                  </w:rPr>
-                                  <w:t>onderzoek</w:t>
-                                </w:r>
-                                <w:proofErr w:type="spellEnd"/>
-                                <w:r>
-                                  <w:rPr>
-                                    <w:color w:val="FFFFFF" w:themeColor="background1"/>
-                                    <w:sz w:val="56"/>
-                                    <w:szCs w:val="56"/>
-                                  </w:rPr>
-                                  <w:t>/</w:t>
-                                </w:r>
-                                <w:proofErr w:type="spellStart"/>
-                                <w:r>
-                                  <w:rPr>
-                                    <w:color w:val="FFFFFF" w:themeColor="background1"/>
-                                    <w:sz w:val="56"/>
-                                    <w:szCs w:val="56"/>
-                                  </w:rPr>
-                                  <w:t>vergelijking</w:t>
-                                </w:r>
-                                <w:proofErr w:type="spellEnd"/>
                               </w:sdtContent>
                             </w:sdt>
                           </w:p>
@@ -529,7 +453,7 @@
                             <w:txbxContent>
                               <w:p>
                                 <w:pPr>
-                                  <w:pStyle w:val="Geenafstand"/>
+                                  <w:pStyle w:val="NoSpacing"/>
                                   <w:rPr>
                                     <w:color w:val="7F7F7F" w:themeColor="text1" w:themeTint="80"/>
                                     <w:sz w:val="18"/>
@@ -588,23 +512,13 @@
                                   </w:rPr>
                                   <w:t>|</w:t>
                                 </w:r>
-                                <w:proofErr w:type="spellStart"/>
                                 <w:r>
                                   <w:rPr>
                                     <w:color w:val="7F7F7F" w:themeColor="text1" w:themeTint="80"/>
                                     <w:sz w:val="18"/>
                                     <w:szCs w:val="18"/>
                                   </w:rPr>
-                                  <w:t>Hogeschool</w:t>
-                                </w:r>
-                                <w:proofErr w:type="spellEnd"/>
-                                <w:r>
-                                  <w:rPr>
-                                    <w:color w:val="7F7F7F" w:themeColor="text1" w:themeTint="80"/>
-                                    <w:sz w:val="18"/>
-                                    <w:szCs w:val="18"/>
-                                  </w:rPr>
-                                  <w:t xml:space="preserve"> Rotterdam</w:t>
+                                  <w:t>Hogeschool Rotterdam</w:t>
                                 </w:r>
                                 <w:r>
                                   <w:rPr>
@@ -646,7 +560,7 @@
                       <w:txbxContent>
                         <w:p>
                           <w:pPr>
-                            <w:pStyle w:val="Geenafstand"/>
+                            <w:pStyle w:val="NoSpacing"/>
                             <w:rPr>
                               <w:color w:val="7F7F7F" w:themeColor="text1" w:themeTint="80"/>
                               <w:sz w:val="18"/>
@@ -705,23 +619,13 @@
                             </w:rPr>
                             <w:t>|</w:t>
                           </w:r>
-                          <w:proofErr w:type="spellStart"/>
                           <w:r>
                             <w:rPr>
                               <w:color w:val="7F7F7F" w:themeColor="text1" w:themeTint="80"/>
                               <w:sz w:val="18"/>
                               <w:szCs w:val="18"/>
                             </w:rPr>
-                            <w:t>Hogeschool</w:t>
-                          </w:r>
-                          <w:proofErr w:type="spellEnd"/>
-                          <w:r>
-                            <w:rPr>
-                              <w:color w:val="7F7F7F" w:themeColor="text1" w:themeTint="80"/>
-                              <w:sz w:val="18"/>
-                              <w:szCs w:val="18"/>
-                            </w:rPr>
-                            <w:t xml:space="preserve"> Rotterdam</w:t>
+                            <w:t>Hogeschool Rotterdam</w:t>
                           </w:r>
                           <w:r>
                             <w:rPr>
@@ -820,7 +724,7 @@
                                 <w:sdtContent>
                                   <w:p>
                                     <w:pPr>
-                                      <w:pStyle w:val="Geenafstand"/>
+                                      <w:pStyle w:val="NoSpacing"/>
                                       <w:spacing w:before="40" w:after="40"/>
                                       <w:rPr>
                                         <w:caps/>
@@ -843,7 +747,7 @@
                               </w:sdt>
                               <w:p>
                                 <w:pPr>
-                                  <w:pStyle w:val="Geenafstand"/>
+                                  <w:pStyle w:val="NoSpacing"/>
                                   <w:spacing w:before="40" w:after="40"/>
                                   <w:rPr>
                                     <w:caps/>
@@ -905,7 +809,7 @@
                           <w:sdtContent>
                             <w:p>
                               <w:pPr>
-                                <w:pStyle w:val="Geenafstand"/>
+                                <w:pStyle w:val="NoSpacing"/>
                                 <w:spacing w:before="40" w:after="40"/>
                                 <w:rPr>
                                   <w:caps/>
@@ -928,7 +832,7 @@
                         </w:sdt>
                         <w:p>
                           <w:pPr>
-                            <w:pStyle w:val="Geenafstand"/>
+                            <w:pStyle w:val="NoSpacing"/>
                             <w:spacing w:before="40" w:after="40"/>
                             <w:rPr>
                               <w:caps/>
@@ -1044,7 +948,7 @@
                                 <w:sdtContent>
                                   <w:p>
                                     <w:pPr>
-                                      <w:pStyle w:val="Geenafstand"/>
+                                      <w:pStyle w:val="NoSpacing"/>
                                       <w:jc w:val="right"/>
                                       <w:rPr>
                                         <w:color w:val="FFFFFF" w:themeColor="background1"/>
@@ -1126,7 +1030,7 @@
                           <w:sdtContent>
                             <w:p>
                               <w:pPr>
-                                <w:pStyle w:val="Geenafstand"/>
+                                <w:pStyle w:val="NoSpacing"/>
                                 <w:jc w:val="right"/>
                                 <w:rPr>
                                   <w:color w:val="FFFFFF" w:themeColor="background1"/>
@@ -1176,7 +1080,13 @@
         <w:sdt>
           <w:sdtPr>
             <w:rPr>
-              <w:lang w:val="nl-NL"/>
+              <w:rFonts w:asciiTheme="minorHAnsi" w:eastAsiaTheme="minorHAnsi" w:hAnsiTheme="minorHAnsi" w:cstheme="minorBidi"/>
+              <w:color w:val="auto"/>
+              <w:kern w:val="2"/>
+              <w:sz w:val="22"/>
+              <w:szCs w:val="22"/>
+              <w:lang w:val="nl-NL"/>
+              <w14:ligatures w14:val="standardContextual"/>
             </w:rPr>
             <w:id w:val="1808743876"/>
             <w:docPartObj>
@@ -1186,21 +1096,15 @@
           </w:sdtPr>
           <w:sdtEndPr>
             <w:rPr>
-              <w:rFonts w:asciiTheme="minorHAnsi" w:eastAsiaTheme="minorHAnsi" w:hAnsiTheme="minorHAnsi" w:cstheme="minorBidi"/>
               <w:b/>
               <w:bCs/>
-              <w:color w:val="auto"/>
-              <w:kern w:val="2"/>
-              <w:sz w:val="22"/>
-              <w:szCs w:val="22"/>
               <w:lang w:val="en-US"/>
-              <w14:ligatures w14:val="standardContextual"/>
             </w:rPr>
           </w:sdtEndPr>
           <w:sdtContent>
             <w:p>
               <w:pPr>
-                <w:pStyle w:val="Kopvaninhoudsopgave"/>
+                <w:pStyle w:val="TOCHeading"/>
               </w:pPr>
               <w:r>
                 <w:rPr>
@@ -1211,7 +1115,7 @@
             </w:p>
             <w:p>
               <w:pPr>
-                <w:pStyle w:val="Inhopg1"/>
+                <w:pStyle w:val="TOC1"/>
                 <w:tabs>
                   <w:tab w:val="right" w:leader="dot" w:pos="9062"/>
                 </w:tabs>
@@ -1293,7 +1197,7 @@
             </w:p>
             <w:p>
               <w:pPr>
-                <w:pStyle w:val="Inhopg1"/>
+                <w:pStyle w:val="TOC1"/>
                 <w:tabs>
                   <w:tab w:val="right" w:leader="dot" w:pos="9062"/>
                 </w:tabs>
@@ -1366,7 +1270,7 @@
             </w:p>
             <w:p>
               <w:pPr>
-                <w:pStyle w:val="Inhopg1"/>
+                <w:pStyle w:val="TOC1"/>
                 <w:tabs>
                   <w:tab w:val="right" w:leader="dot" w:pos="9062"/>
                 </w:tabs>
@@ -1439,7 +1343,7 @@
             </w:p>
             <w:p>
               <w:pPr>
-                <w:pStyle w:val="Inhopg1"/>
+                <w:pStyle w:val="TOC1"/>
                 <w:tabs>
                   <w:tab w:val="right" w:leader="dot" w:pos="9062"/>
                 </w:tabs>
@@ -1512,7 +1416,7 @@
             </w:p>
             <w:p>
               <w:pPr>
-                <w:pStyle w:val="Inhopg1"/>
+                <w:pStyle w:val="TOC1"/>
                 <w:tabs>
                   <w:tab w:val="right" w:leader="dot" w:pos="9062"/>
                 </w:tabs>
@@ -1585,7 +1489,7 @@
             </w:p>
             <w:p>
               <w:pPr>
-                <w:pStyle w:val="Inhopg1"/>
+                <w:pStyle w:val="TOC1"/>
                 <w:tabs>
                   <w:tab w:val="right" w:leader="dot" w:pos="9062"/>
                 </w:tabs>
@@ -1658,7 +1562,7 @@
             </w:p>
             <w:p>
               <w:pPr>
-                <w:pStyle w:val="Inhopg1"/>
+                <w:pStyle w:val="TOC1"/>
                 <w:tabs>
                   <w:tab w:val="right" w:leader="dot" w:pos="9062"/>
                 </w:tabs>
@@ -1731,7 +1635,7 @@
             </w:p>
             <w:p>
               <w:pPr>
-                <w:pStyle w:val="Inhopg1"/>
+                <w:pStyle w:val="TOC1"/>
                 <w:tabs>
                   <w:tab w:val="right" w:leader="dot" w:pos="9062"/>
                 </w:tabs>
@@ -1804,7 +1708,7 @@
             </w:p>
             <w:p>
               <w:pPr>
-                <w:pStyle w:val="Inhopg1"/>
+                <w:pStyle w:val="TOC1"/>
                 <w:tabs>
                   <w:tab w:val="right" w:leader="dot" w:pos="9062"/>
                 </w:tabs>
@@ -1877,7 +1781,7 @@
             </w:p>
             <w:p>
               <w:pPr>
-                <w:pStyle w:val="Inhopg1"/>
+                <w:pStyle w:val="TOC1"/>
                 <w:tabs>
                   <w:tab w:val="right" w:leader="dot" w:pos="9062"/>
                 </w:tabs>
@@ -1949,7 +1853,7 @@
             </w:p>
             <w:p>
               <w:pPr>
-                <w:pStyle w:val="Inhopg1"/>
+                <w:pStyle w:val="TOC1"/>
                 <w:tabs>
                   <w:tab w:val="right" w:leader="dot" w:pos="9062"/>
                 </w:tabs>
@@ -2056,7 +1960,7 @@
           <w:bookmarkStart w:id="0" w:name="_Toc213669760"/>
           <w:r>
             <w:rPr>
-              <w:rStyle w:val="Kop1Char"/>
+              <w:rStyle w:val="Heading1Char"/>
               <w:lang w:val="nl-NL"/>
             </w:rPr>
             <w:lastRenderedPageBreak/>
@@ -2150,7 +2054,7 @@
           </w:pPr>
           <w:r>
             <w:rPr>
-              <w:rStyle w:val="Kop1Char"/>
+              <w:rStyle w:val="Heading1Char"/>
               <w:lang w:val="nl-NL"/>
             </w:rPr>
             <w:t>Inleiding</w:t>
@@ -2204,13 +2108,13 @@
         <w:p>
           <w:pPr>
             <w:rPr>
-              <w:rStyle w:val="Kop2Char"/>
+              <w:rStyle w:val="Heading2Char"/>
               <w:lang w:val="nl-NL"/>
             </w:rPr>
           </w:pPr>
           <w:r>
             <w:rPr>
-              <w:rStyle w:val="Kop2Char"/>
+              <w:rStyle w:val="Heading2Char"/>
               <w:lang w:val="nl-NL"/>
             </w:rPr>
             <w:t>Probleemstelling</w:t>
@@ -2219,7 +2123,7 @@
         <w:p>
           <w:pPr>
             <w:rPr>
-              <w:rStyle w:val="Kop2Char"/>
+              <w:rStyle w:val="Heading2Char"/>
               <w:lang w:val="nl-NL"/>
             </w:rPr>
           </w:pPr>
@@ -2232,7 +2136,7 @@
         </w:p>
         <w:p>
           <w:pPr>
-            <w:pStyle w:val="Kop2"/>
+            <w:pStyle w:val="Heading2"/>
             <w:rPr>
               <w:lang w:val="nl-NL"/>
             </w:rPr>
@@ -2305,7 +2209,7 @@
         </w:p>
         <w:p>
           <w:pPr>
-            <w:pStyle w:val="Kop2"/>
+            <w:pStyle w:val="Heading2"/>
             <w:rPr>
               <w:lang w:val="nl-NL"/>
             </w:rPr>
@@ -2327,18 +2231,12 @@
             <w:rPr>
               <w:lang w:val="nl-NL"/>
             </w:rPr>
-            <w:t>Het doel is om te bepalen welk ballasttanksysteem technisch en economisch het meest geschikt is voor onze toepassing</w:t>
-          </w:r>
-          <w:r>
-            <w:rPr>
-              <w:lang w:val="nl-NL"/>
-            </w:rPr>
-            <w:t xml:space="preserve"> </w:t>
+            <w:t xml:space="preserve">Het doel is om te bepalen welk ballasttanksysteem technisch en economisch het meest geschikt is voor onze toepassing </w:t>
           </w:r>
         </w:p>
         <w:p>
           <w:pPr>
-            <w:pStyle w:val="Kop1"/>
+            <w:pStyle w:val="Heading1"/>
             <w:rPr>
               <w:lang w:val="nl-NL"/>
             </w:rPr>
@@ -2395,25 +2293,7 @@
             <w:rPr>
               <w:lang w:val="nl-NL"/>
             </w:rPr>
-            <w:t xml:space="preserve">, gespecialiseerd in scheepvaart- en </w:t>
-          </w:r>
-          <w:r>
-            <w:rPr>
-              <w:lang w:val="nl-NL"/>
-            </w:rPr>
-            <w:t>onderzeeër</w:t>
-          </w:r>
-          <w:r>
-            <w:rPr>
-              <w:lang w:val="nl-NL"/>
-            </w:rPr>
-            <w:t>technologie.</w:t>
-          </w:r>
-          <w:r>
-            <w:rPr>
-              <w:lang w:val="nl-NL"/>
-            </w:rPr>
-            <w:t xml:space="preserve"> </w:t>
+            <w:t xml:space="preserve">, gespecialiseerd in scheepvaart- en onderzeeërtechnologie. </w:t>
           </w:r>
         </w:p>
         <w:p>
@@ -2506,7 +2386,7 @@
         </w:p>
         <w:p>
           <w:pPr>
-            <w:pStyle w:val="Kop1"/>
+            <w:pStyle w:val="Heading1"/>
             <w:rPr>
               <w:lang w:val="nl-NL"/>
             </w:rPr>
@@ -2523,7 +2403,7 @@
     </w:sdt>
     <w:p>
       <w:pPr>
-        <w:pStyle w:val="Kop2"/>
+        <w:pStyle w:val="Heading2"/>
         <w:rPr>
           <w:lang w:val="nl-NL"/>
         </w:rPr>
@@ -2595,11 +2475,39 @@
     </w:p>
     <w:p>
       <w:pPr>
-        <w:pStyle w:val="Kop2"/>
+        <w:pStyle w:val="Heading2"/>
+        <w:rPr>
+          <w:lang w:val="nl-NL"/>
+        </w:rPr>
       </w:pPr>
       <w:bookmarkStart w:id="2" w:name="_Toc213669762"/>
-      <w:r>
-        <w:t>Recirculating Compressed Air Ballast System</w:t>
+      <w:proofErr w:type="spellStart"/>
+      <w:r>
+        <w:rPr>
+          <w:lang w:val="nl-NL"/>
+        </w:rPr>
+        <w:t>Recirculating</w:t>
+      </w:r>
+      <w:proofErr w:type="spellEnd"/>
+      <w:r>
+        <w:rPr>
+          <w:lang w:val="nl-NL"/>
+        </w:rPr>
+        <w:t xml:space="preserve"> </w:t>
+      </w:r>
+      <w:proofErr w:type="spellStart"/>
+      <w:r>
+        <w:rPr>
+          <w:lang w:val="nl-NL"/>
+        </w:rPr>
+        <w:t>Compressed</w:t>
+      </w:r>
+      <w:proofErr w:type="spellEnd"/>
+      <w:r>
+        <w:rPr>
+          <w:lang w:val="nl-NL"/>
+        </w:rPr>
+        <w:t xml:space="preserve"> Air Ballast System</w:t>
       </w:r>
       <w:bookmarkEnd w:id="2"/>
     </w:p>
@@ -2618,7 +2526,7 @@
     </w:p>
     <w:p>
       <w:pPr>
-        <w:pStyle w:val="Kop2"/>
+        <w:pStyle w:val="Heading2"/>
         <w:rPr>
           <w:lang w:val="nl-NL"/>
         </w:rPr>
@@ -2697,7 +2605,7 @@
     </w:p>
     <w:p>
       <w:pPr>
-        <w:pStyle w:val="Kop2"/>
+        <w:pStyle w:val="Heading2"/>
         <w:rPr>
           <w:lang w:val="nl-NL"/>
         </w:rPr>
@@ -2734,7 +2642,7 @@
     </w:p>
     <w:p>
       <w:pPr>
-        <w:pStyle w:val="Kop2"/>
+        <w:pStyle w:val="Heading2"/>
         <w:rPr>
           <w:lang w:val="nl-NL"/>
         </w:rPr>
@@ -2771,7 +2679,7 @@
     </w:p>
     <w:p>
       <w:pPr>
-        <w:pStyle w:val="Kop2"/>
+        <w:pStyle w:val="Heading2"/>
         <w:rPr>
           <w:lang w:val="nl-NL"/>
         </w:rPr>
@@ -2815,7 +2723,7 @@
     </w:p>
     <w:p>
       <w:pPr>
-        <w:pStyle w:val="Kop2"/>
+        <w:pStyle w:val="Heading2"/>
         <w:rPr>
           <w:lang w:val="nl-NL"/>
         </w:rPr>
@@ -2865,7 +2773,7 @@
     </w:p>
     <w:p>
       <w:pPr>
-        <w:pStyle w:val="Kop1"/>
+        <w:pStyle w:val="Heading1"/>
         <w:rPr>
           <w:lang w:val="nl-NL"/>
         </w:rPr>
@@ -2879,7 +2787,7 @@
     </w:p>
     <w:p>
       <w:pPr>
-        <w:pStyle w:val="Geenafstand"/>
+        <w:pStyle w:val="NoSpacing"/>
         <w:rPr>
           <w:lang w:val="nl-NL"/>
         </w:rPr>
@@ -3009,7 +2917,7 @@
     </w:p>
     <w:p>
       <w:pPr>
-        <w:pStyle w:val="Geenafstand"/>
+        <w:pStyle w:val="NoSpacing"/>
         <w:rPr>
           <w:lang w:val="nl-NL"/>
         </w:rPr>
@@ -3027,6 +2935,12 @@
         </w:rPr>
         <w:t xml:space="preserve">De PPBS is simpel, maar werkt extreem effectief. Het heeft geen ingewikkelde systemen nodig,  en is tenslotte ook het best qua prijs. </w:t>
       </w:r>
+      <w:r>
+        <w:rPr>
+          <w:lang w:val="nl-NL"/>
+        </w:rPr>
+        <w:t xml:space="preserve">Maar, deze is niet realistisch gezien dat er gebruik word gemaakt van hoge(re) luchtdruk. Daarvoor zouden we een luchtdichte tank moeten hebben, wat eigenlijk niet reëel is. </w:t>
+      </w:r>
     </w:p>
     <w:p>
       <w:pPr>
@@ -3043,7 +2957,7 @@
     </w:p>
     <w:p>
       <w:pPr>
-        <w:pStyle w:val="Kop1"/>
+        <w:pStyle w:val="Heading1"/>
       </w:pPr>
       <w:bookmarkStart w:id="8" w:name="_Toc213669769"/>
       <w:proofErr w:type="spellStart"/>
@@ -3111,7 +3025,7 @@
     </w:p>
     <w:p>
       <w:pPr>
-        <w:pStyle w:val="Kop1"/>
+        <w:pStyle w:val="Heading1"/>
       </w:pPr>
       <w:bookmarkStart w:id="9" w:name="_Toc213669770"/>
       <w:r>
@@ -3121,7 +3035,7 @@
     </w:p>
     <w:tbl>
       <w:tblPr>
-        <w:tblStyle w:val="Rastertabel2-Accent5"/>
+        <w:tblStyle w:val="GridTable2-Accent5"/>
         <w:tblW w:w="0" w:type="auto"/>
         <w:tblLook w:val="04A0" w:firstRow="1" w:lastRow="0" w:firstColumn="1" w:lastColumn="0" w:noHBand="0" w:noVBand="1"/>
       </w:tblPr>
@@ -3316,6 +3230,68 @@
           </w:p>
         </w:tc>
       </w:tr>
+      <w:tr>
+        <w:trPr>
+          <w:cnfStyle w:val="000000100000" w:firstRow="0" w:lastRow="0" w:firstColumn="0" w:lastColumn="0" w:oddVBand="0" w:evenVBand="0" w:oddHBand="1" w:evenHBand="0" w:firstRowFirstColumn="0" w:firstRowLastColumn="0" w:lastRowFirstColumn="0" w:lastRowLastColumn="0"/>
+        </w:trPr>
+        <w:tc>
+          <w:tcPr>
+            <w:cnfStyle w:val="001000000000" w:firstRow="0" w:lastRow="0" w:firstColumn="1" w:lastColumn="0" w:oddVBand="0" w:evenVBand="0" w:oddHBand="0" w:evenHBand="0" w:firstRowFirstColumn="0" w:firstRowLastColumn="0" w:lastRowFirstColumn="0" w:lastRowLastColumn="0"/>
+            <w:tcW w:w="3028" w:type="dxa"/>
+          </w:tcPr>
+          <w:p>
+            <w:pPr>
+              <w:rPr>
+                <w:lang w:val="nl-NL"/>
+              </w:rPr>
+            </w:pPr>
+            <w:r>
+              <w:rPr>
+                <w:lang w:val="nl-NL"/>
+              </w:rPr>
+              <w:t>12-11-2025</w:t>
+            </w:r>
+          </w:p>
+        </w:tc>
+        <w:tc>
+          <w:tcPr>
+            <w:tcW w:w="2782" w:type="dxa"/>
+          </w:tcPr>
+          <w:p>
+            <w:pPr>
+              <w:cnfStyle w:val="000000100000" w:firstRow="0" w:lastRow="0" w:firstColumn="0" w:lastColumn="0" w:oddVBand="0" w:evenVBand="0" w:oddHBand="1" w:evenHBand="0" w:firstRowFirstColumn="0" w:firstRowLastColumn="0" w:lastRowFirstColumn="0" w:lastRowLastColumn="0"/>
+              <w:rPr>
+                <w:lang w:val="nl-NL"/>
+              </w:rPr>
+            </w:pPr>
+            <w:r>
+              <w:rPr>
+                <w:lang w:val="nl-NL"/>
+              </w:rPr>
+              <w:t>2.1</w:t>
+            </w:r>
+          </w:p>
+        </w:tc>
+        <w:tc>
+          <w:tcPr>
+            <w:tcW w:w="3206" w:type="dxa"/>
+          </w:tcPr>
+          <w:p>
+            <w:pPr>
+              <w:cnfStyle w:val="000000100000" w:firstRow="0" w:lastRow="0" w:firstColumn="0" w:lastColumn="0" w:oddVBand="0" w:evenVBand="0" w:oddHBand="1" w:evenHBand="0" w:firstRowFirstColumn="0" w:firstRowLastColumn="0" w:lastRowFirstColumn="0" w:lastRowLastColumn="0"/>
+              <w:rPr>
+                <w:lang w:val="nl-NL"/>
+              </w:rPr>
+            </w:pPr>
+            <w:r>
+              <w:rPr>
+                <w:lang w:val="nl-NL"/>
+              </w:rPr>
+              <w:t>Conclusie herschreven</w:t>
+            </w:r>
+          </w:p>
+        </w:tc>
+      </w:tr>
     </w:tbl>
     <w:p>
       <w:pPr>
@@ -3384,7 +3360,7 @@
     <w:sdtContent>
       <w:p>
         <w:pPr>
-          <w:pStyle w:val="Voettekst"/>
+          <w:pStyle w:val="Footer"/>
           <w:jc w:val="right"/>
         </w:pPr>
         <w:r>
@@ -3410,7 +3386,7 @@
   </w:sdt>
   <w:p>
     <w:pPr>
-      <w:pStyle w:val="Voettekst"/>
+      <w:pStyle w:val="Footer"/>
     </w:pPr>
   </w:p>
 </w:ftr>
@@ -4579,16 +4555,16 @@
     <w:lsdException w:name="Unresolved Mention" w:semiHidden="1" w:unhideWhenUsed="1"/>
     <w:lsdException w:name="Smart Link" w:semiHidden="1" w:unhideWhenUsed="1"/>
   </w:latentStyles>
-  <w:style w:type="paragraph" w:default="1" w:styleId="Standaard">
+  <w:style w:type="paragraph" w:default="1" w:styleId="Normal">
     <w:name w:val="Normal"/>
     <w:qFormat/>
     <w:rsid w:val="00A266FD"/>
   </w:style>
-  <w:style w:type="paragraph" w:styleId="Kop1">
+  <w:style w:type="paragraph" w:styleId="Heading1">
     <w:name w:val="heading 1"/>
-    <w:basedOn w:val="Standaard"/>
-    <w:next w:val="Standaard"/>
-    <w:link w:val="Kop1Char"/>
+    <w:basedOn w:val="Normal"/>
+    <w:next w:val="Normal"/>
+    <w:link w:val="Heading1Char"/>
     <w:uiPriority w:val="9"/>
     <w:qFormat/>
     <w:rsid w:val="00CF1D52"/>
@@ -4605,11 +4581,11 @@
       <w:szCs w:val="32"/>
     </w:rPr>
   </w:style>
-  <w:style w:type="paragraph" w:styleId="Kop2">
+  <w:style w:type="paragraph" w:styleId="Heading2">
     <w:name w:val="heading 2"/>
-    <w:basedOn w:val="Standaard"/>
-    <w:next w:val="Standaard"/>
-    <w:link w:val="Kop2Char"/>
+    <w:basedOn w:val="Normal"/>
+    <w:next w:val="Normal"/>
+    <w:link w:val="Heading2Char"/>
     <w:uiPriority w:val="9"/>
     <w:unhideWhenUsed/>
     <w:qFormat/>
@@ -4627,11 +4603,11 @@
       <w:szCs w:val="26"/>
     </w:rPr>
   </w:style>
-  <w:style w:type="paragraph" w:styleId="Kop3">
+  <w:style w:type="paragraph" w:styleId="Heading3">
     <w:name w:val="heading 3"/>
-    <w:basedOn w:val="Standaard"/>
-    <w:next w:val="Standaard"/>
-    <w:link w:val="Kop3Char"/>
+    <w:basedOn w:val="Normal"/>
+    <w:next w:val="Normal"/>
+    <w:link w:val="Heading3Char"/>
     <w:uiPriority w:val="9"/>
     <w:unhideWhenUsed/>
     <w:qFormat/>
@@ -4649,12 +4625,13 @@
       <w:szCs w:val="24"/>
     </w:rPr>
   </w:style>
-  <w:style w:type="character" w:default="1" w:styleId="Standaardalinea-lettertype">
+  <w:style w:type="character" w:default="1" w:styleId="DefaultParagraphFont">
     <w:name w:val="Default Paragraph Font"/>
     <w:uiPriority w:val="1"/>
+    <w:semiHidden/>
     <w:unhideWhenUsed/>
   </w:style>
-  <w:style w:type="table" w:default="1" w:styleId="Standaardtabel">
+  <w:style w:type="table" w:default="1" w:styleId="TableNormal">
     <w:name w:val="Normal Table"/>
     <w:uiPriority w:val="99"/>
     <w:semiHidden/>
@@ -4669,15 +4646,15 @@
       </w:tblCellMar>
     </w:tblPr>
   </w:style>
-  <w:style w:type="numbering" w:default="1" w:styleId="Geenlijst">
+  <w:style w:type="numbering" w:default="1" w:styleId="NoList">
     <w:name w:val="No List"/>
     <w:uiPriority w:val="99"/>
     <w:semiHidden/>
     <w:unhideWhenUsed/>
   </w:style>
-  <w:style w:type="paragraph" w:styleId="Geenafstand">
+  <w:style w:type="paragraph" w:styleId="NoSpacing">
     <w:name w:val="No Spacing"/>
-    <w:link w:val="GeenafstandChar"/>
+    <w:link w:val="NoSpacingChar"/>
     <w:uiPriority w:val="1"/>
     <w:qFormat/>
     <w:rsid w:val="00CF1D52"/>
@@ -4690,10 +4667,10 @@
       <w14:ligatures w14:val="none"/>
     </w:rPr>
   </w:style>
-  <w:style w:type="character" w:customStyle="1" w:styleId="GeenafstandChar">
-    <w:name w:val="Geen afstand Char"/>
-    <w:basedOn w:val="Standaardalinea-lettertype"/>
-    <w:link w:val="Geenafstand"/>
+  <w:style w:type="character" w:customStyle="1" w:styleId="NoSpacingChar">
+    <w:name w:val="No Spacing Char"/>
+    <w:basedOn w:val="DefaultParagraphFont"/>
+    <w:link w:val="NoSpacing"/>
     <w:uiPriority w:val="1"/>
     <w:rsid w:val="00CF1D52"/>
     <w:rPr>
@@ -4703,10 +4680,10 @@
       <w14:ligatures w14:val="none"/>
     </w:rPr>
   </w:style>
-  <w:style w:type="character" w:customStyle="1" w:styleId="Kop1Char">
-    <w:name w:val="Kop 1 Char"/>
-    <w:basedOn w:val="Standaardalinea-lettertype"/>
-    <w:link w:val="Kop1"/>
+  <w:style w:type="character" w:customStyle="1" w:styleId="Heading1Char">
+    <w:name w:val="Heading 1 Char"/>
+    <w:basedOn w:val="DefaultParagraphFont"/>
+    <w:link w:val="Heading1"/>
     <w:uiPriority w:val="9"/>
     <w:rsid w:val="00CF1D52"/>
     <w:rPr>
@@ -4716,10 +4693,10 @@
       <w:szCs w:val="32"/>
     </w:rPr>
   </w:style>
-  <w:style w:type="paragraph" w:styleId="Kopvaninhoudsopgave">
+  <w:style w:type="paragraph" w:styleId="TOCHeading">
     <w:name w:val="TOC Heading"/>
-    <w:basedOn w:val="Kop1"/>
-    <w:next w:val="Standaard"/>
+    <w:basedOn w:val="Heading1"/>
+    <w:next w:val="Normal"/>
     <w:uiPriority w:val="39"/>
     <w:unhideWhenUsed/>
     <w:qFormat/>
@@ -4732,10 +4709,10 @@
       <w14:ligatures w14:val="none"/>
     </w:rPr>
   </w:style>
-  <w:style w:type="paragraph" w:styleId="Plattetekst">
+  <w:style w:type="paragraph" w:styleId="BodyText">
     <w:name w:val="Body Text"/>
-    <w:basedOn w:val="Standaard"/>
-    <w:link w:val="PlattetekstChar"/>
+    <w:basedOn w:val="Normal"/>
+    <w:link w:val="BodyTextChar"/>
     <w:uiPriority w:val="1"/>
     <w:qFormat/>
     <w:rsid w:val="00892426"/>
@@ -4754,10 +4731,10 @@
       <w14:ligatures w14:val="none"/>
     </w:rPr>
   </w:style>
-  <w:style w:type="character" w:customStyle="1" w:styleId="PlattetekstChar">
-    <w:name w:val="Platte tekst Char"/>
-    <w:basedOn w:val="Standaardalinea-lettertype"/>
-    <w:link w:val="Plattetekst"/>
+  <w:style w:type="character" w:customStyle="1" w:styleId="BodyTextChar">
+    <w:name w:val="Body Text Char"/>
+    <w:basedOn w:val="DefaultParagraphFont"/>
+    <w:link w:val="BodyText"/>
     <w:uiPriority w:val="1"/>
     <w:rsid w:val="00892426"/>
     <w:rPr>
@@ -4769,9 +4746,9 @@
       <w14:ligatures w14:val="none"/>
     </w:rPr>
   </w:style>
-  <w:style w:type="table" w:styleId="Tabelraster">
+  <w:style w:type="table" w:styleId="TableGrid">
     <w:name w:val="Table Grid"/>
-    <w:basedOn w:val="Standaardtabel"/>
+    <w:basedOn w:val="TableNormal"/>
     <w:uiPriority w:val="39"/>
     <w:rsid w:val="00495AFF"/>
     <w:pPr>
@@ -4788,9 +4765,9 @@
       </w:tblBorders>
     </w:tblPr>
   </w:style>
-  <w:style w:type="table" w:styleId="Rastertabel3-Accent1">
+  <w:style w:type="table" w:styleId="GridTable3-Accent1">
     <w:name w:val="Grid Table 3 Accent 1"/>
-    <w:basedOn w:val="Standaardtabel"/>
+    <w:basedOn w:val="TableNormal"/>
     <w:uiPriority w:val="48"/>
     <w:rsid w:val="00495AFF"/>
     <w:pPr>
@@ -4926,7 +4903,7 @@
   </w:style>
   <w:style w:type="character" w:styleId="Hyperlink">
     <w:name w:val="Hyperlink"/>
-    <w:basedOn w:val="Standaardalinea-lettertype"/>
+    <w:basedOn w:val="DefaultParagraphFont"/>
     <w:uiPriority w:val="99"/>
     <w:unhideWhenUsed/>
     <w:rsid w:val="005D4A1E"/>
@@ -4935,9 +4912,9 @@
       <w:u w:val="single"/>
     </w:rPr>
   </w:style>
-  <w:style w:type="character" w:styleId="Onopgelostemelding">
+  <w:style w:type="character" w:styleId="UnresolvedMention">
     <w:name w:val="Unresolved Mention"/>
-    <w:basedOn w:val="Standaardalinea-lettertype"/>
+    <w:basedOn w:val="DefaultParagraphFont"/>
     <w:uiPriority w:val="99"/>
     <w:semiHidden/>
     <w:unhideWhenUsed/>
@@ -4947,10 +4924,10 @@
       <w:shd w:val="clear" w:color="auto" w:fill="E1DFDD"/>
     </w:rPr>
   </w:style>
-  <w:style w:type="character" w:customStyle="1" w:styleId="Kop2Char">
-    <w:name w:val="Kop 2 Char"/>
-    <w:basedOn w:val="Standaardalinea-lettertype"/>
-    <w:link w:val="Kop2"/>
+  <w:style w:type="character" w:customStyle="1" w:styleId="Heading2Char">
+    <w:name w:val="Heading 2 Char"/>
+    <w:basedOn w:val="DefaultParagraphFont"/>
+    <w:link w:val="Heading2"/>
     <w:uiPriority w:val="9"/>
     <w:rsid w:val="00A73B7A"/>
     <w:rPr>
@@ -4960,10 +4937,10 @@
       <w:szCs w:val="26"/>
     </w:rPr>
   </w:style>
-  <w:style w:type="character" w:customStyle="1" w:styleId="Kop3Char">
-    <w:name w:val="Kop 3 Char"/>
-    <w:basedOn w:val="Standaardalinea-lettertype"/>
-    <w:link w:val="Kop3"/>
+  <w:style w:type="character" w:customStyle="1" w:styleId="Heading3Char">
+    <w:name w:val="Heading 3 Char"/>
+    <w:basedOn w:val="DefaultParagraphFont"/>
+    <w:link w:val="Heading3"/>
     <w:uiPriority w:val="9"/>
     <w:rsid w:val="00DF774F"/>
     <w:rPr>
@@ -4973,9 +4950,9 @@
       <w:szCs w:val="24"/>
     </w:rPr>
   </w:style>
-  <w:style w:type="paragraph" w:styleId="Lijstalinea">
+  <w:style w:type="paragraph" w:styleId="ListParagraph">
     <w:name w:val="List Paragraph"/>
-    <w:basedOn w:val="Standaard"/>
+    <w:basedOn w:val="Normal"/>
     <w:uiPriority w:val="34"/>
     <w:qFormat/>
     <w:rsid w:val="002535C7"/>
@@ -4984,10 +4961,10 @@
       <w:contextualSpacing/>
     </w:pPr>
   </w:style>
-  <w:style w:type="paragraph" w:styleId="Inhopg2">
+  <w:style w:type="paragraph" w:styleId="TOC2">
     <w:name w:val="toc 2"/>
-    <w:basedOn w:val="Standaard"/>
-    <w:next w:val="Standaard"/>
+    <w:basedOn w:val="Normal"/>
+    <w:next w:val="Normal"/>
     <w:autoRedefine/>
     <w:uiPriority w:val="39"/>
     <w:unhideWhenUsed/>
@@ -4997,10 +4974,10 @@
       <w:ind w:left="220"/>
     </w:pPr>
   </w:style>
-  <w:style w:type="paragraph" w:styleId="Inhopg3">
+  <w:style w:type="paragraph" w:styleId="TOC3">
     <w:name w:val="toc 3"/>
-    <w:basedOn w:val="Standaard"/>
-    <w:next w:val="Standaard"/>
+    <w:basedOn w:val="Normal"/>
+    <w:next w:val="Normal"/>
     <w:autoRedefine/>
     <w:uiPriority w:val="39"/>
     <w:unhideWhenUsed/>
@@ -5010,9 +4987,9 @@
       <w:ind w:left="440"/>
     </w:pPr>
   </w:style>
-  <w:style w:type="table" w:styleId="Rastertabel4-Accent1">
+  <w:style w:type="table" w:styleId="GridTable4-Accent1">
     <w:name w:val="Grid Table 4 Accent 1"/>
-    <w:basedOn w:val="Standaardtabel"/>
+    <w:basedOn w:val="TableNormal"/>
     <w:uiPriority w:val="49"/>
     <w:rsid w:val="00B2441A"/>
     <w:pPr>
@@ -5086,10 +5063,10 @@
       </w:tcPr>
     </w:tblStylePr>
   </w:style>
-  <w:style w:type="paragraph" w:styleId="Inhopg1">
+  <w:style w:type="paragraph" w:styleId="TOC1">
     <w:name w:val="toc 1"/>
-    <w:basedOn w:val="Standaard"/>
-    <w:next w:val="Standaard"/>
+    <w:basedOn w:val="Normal"/>
+    <w:next w:val="Normal"/>
     <w:autoRedefine/>
     <w:uiPriority w:val="39"/>
     <w:unhideWhenUsed/>
@@ -5098,9 +5075,9 @@
       <w:spacing w:after="100"/>
     </w:pPr>
   </w:style>
-  <w:style w:type="table" w:styleId="Rastertabel2-Accent1">
+  <w:style w:type="table" w:styleId="GridTable2-Accent1">
     <w:name w:val="Grid Table 2 Accent 1"/>
-    <w:basedOn w:val="Standaardtabel"/>
+    <w:basedOn w:val="TableNormal"/>
     <w:uiPriority w:val="47"/>
     <w:rsid w:val="00990091"/>
     <w:pPr>
@@ -5173,9 +5150,9 @@
       </w:tcPr>
     </w:tblStylePr>
   </w:style>
-  <w:style w:type="table" w:styleId="Lijsttabel2-Accent1">
+  <w:style w:type="table" w:styleId="ListTable2-Accent1">
     <w:name w:val="List Table 2 Accent 1"/>
-    <w:basedOn w:val="Standaardtabel"/>
+    <w:basedOn w:val="TableNormal"/>
     <w:uiPriority w:val="47"/>
     <w:rsid w:val="00990091"/>
     <w:pPr>
@@ -5227,9 +5204,9 @@
       </w:tcPr>
     </w:tblStylePr>
   </w:style>
-  <w:style w:type="table" w:styleId="Rastertabel2-Accent5">
+  <w:style w:type="table" w:styleId="GridTable2-Accent5">
     <w:name w:val="Grid Table 2 Accent 5"/>
-    <w:basedOn w:val="Standaardtabel"/>
+    <w:basedOn w:val="TableNormal"/>
     <w:uiPriority w:val="47"/>
     <w:rsid w:val="001721C1"/>
     <w:pPr>
@@ -5302,9 +5279,9 @@
       </w:tcPr>
     </w:tblStylePr>
   </w:style>
-  <w:style w:type="table" w:styleId="Rastertabel4-Accent5">
+  <w:style w:type="table" w:styleId="GridTable4-Accent5">
     <w:name w:val="Grid Table 4 Accent 5"/>
-    <w:basedOn w:val="Standaardtabel"/>
+    <w:basedOn w:val="TableNormal"/>
     <w:uiPriority w:val="49"/>
     <w:rsid w:val="008748B9"/>
     <w:pPr>
@@ -5378,9 +5355,9 @@
       </w:tcPr>
     </w:tblStylePr>
   </w:style>
-  <w:style w:type="table" w:styleId="Onopgemaaktetabel2">
+  <w:style w:type="table" w:styleId="PlainTable2">
     <w:name w:val="Plain Table 2"/>
-    <w:basedOn w:val="Standaardtabel"/>
+    <w:basedOn w:val="TableNormal"/>
     <w:uiPriority w:val="42"/>
     <w:rsid w:val="00A266FD"/>
     <w:pPr>
@@ -5458,9 +5435,9 @@
       </w:tcPr>
     </w:tblStylePr>
   </w:style>
-  <w:style w:type="table" w:styleId="Lijsttabel4-Accent1">
+  <w:style w:type="table" w:styleId="ListTable4-Accent1">
     <w:name w:val="List Table 4 Accent 1"/>
-    <w:basedOn w:val="Standaardtabel"/>
+    <w:basedOn w:val="TableNormal"/>
     <w:uiPriority w:val="49"/>
     <w:rsid w:val="00A266FD"/>
     <w:pPr>
@@ -5532,10 +5509,10 @@
       </w:tcPr>
     </w:tblStylePr>
   </w:style>
-  <w:style w:type="paragraph" w:styleId="Koptekst">
+  <w:style w:type="paragraph" w:styleId="Header">
     <w:name w:val="header"/>
-    <w:basedOn w:val="Standaard"/>
-    <w:link w:val="KoptekstChar"/>
+    <w:basedOn w:val="Normal"/>
+    <w:link w:val="HeaderChar"/>
     <w:uiPriority w:val="99"/>
     <w:unhideWhenUsed/>
     <w:rsid w:val="000F02F3"/>
@@ -5547,17 +5524,17 @@
       <w:spacing w:after="0" w:line="240" w:lineRule="auto"/>
     </w:pPr>
   </w:style>
-  <w:style w:type="character" w:customStyle="1" w:styleId="KoptekstChar">
-    <w:name w:val="Koptekst Char"/>
-    <w:basedOn w:val="Standaardalinea-lettertype"/>
-    <w:link w:val="Koptekst"/>
+  <w:style w:type="character" w:customStyle="1" w:styleId="HeaderChar">
+    <w:name w:val="Header Char"/>
+    <w:basedOn w:val="DefaultParagraphFont"/>
+    <w:link w:val="Header"/>
     <w:uiPriority w:val="99"/>
     <w:rsid w:val="000F02F3"/>
   </w:style>
-  <w:style w:type="paragraph" w:styleId="Voettekst">
+  <w:style w:type="paragraph" w:styleId="Footer">
     <w:name w:val="footer"/>
-    <w:basedOn w:val="Standaard"/>
-    <w:link w:val="VoettekstChar"/>
+    <w:basedOn w:val="Normal"/>
+    <w:link w:val="FooterChar"/>
     <w:uiPriority w:val="99"/>
     <w:unhideWhenUsed/>
     <w:rsid w:val="000F02F3"/>
@@ -5569,18 +5546,18 @@
       <w:spacing w:after="0" w:line="240" w:lineRule="auto"/>
     </w:pPr>
   </w:style>
-  <w:style w:type="character" w:customStyle="1" w:styleId="VoettekstChar">
-    <w:name w:val="Voettekst Char"/>
-    <w:basedOn w:val="Standaardalinea-lettertype"/>
-    <w:link w:val="Voettekst"/>
+  <w:style w:type="character" w:customStyle="1" w:styleId="FooterChar">
+    <w:name w:val="Footer Char"/>
+    <w:basedOn w:val="DefaultParagraphFont"/>
+    <w:link w:val="Footer"/>
     <w:uiPriority w:val="99"/>
     <w:rsid w:val="000F02F3"/>
   </w:style>
-  <w:style w:type="paragraph" w:styleId="Titel">
+  <w:style w:type="paragraph" w:styleId="Title">
     <w:name w:val="Title"/>
-    <w:basedOn w:val="Standaard"/>
-    <w:next w:val="Standaard"/>
-    <w:link w:val="TitelChar"/>
+    <w:basedOn w:val="Normal"/>
+    <w:next w:val="Normal"/>
+    <w:link w:val="TitleChar"/>
     <w:uiPriority w:val="10"/>
     <w:qFormat/>
     <w:rsid w:val="00FE7BC5"/>
@@ -5597,10 +5574,10 @@
       <w:lang w:val="nl-NL"/>
     </w:rPr>
   </w:style>
-  <w:style w:type="character" w:customStyle="1" w:styleId="TitelChar">
-    <w:name w:val="Titel Char"/>
-    <w:basedOn w:val="Standaardalinea-lettertype"/>
-    <w:link w:val="Titel"/>
+  <w:style w:type="character" w:customStyle="1" w:styleId="TitleChar">
+    <w:name w:val="Title Char"/>
+    <w:basedOn w:val="DefaultParagraphFont"/>
+    <w:link w:val="Title"/>
     <w:uiPriority w:val="10"/>
     <w:rsid w:val="00FE7BC5"/>
     <w:rPr>
@@ -5612,9 +5589,9 @@
       <w:lang w:val="nl-NL"/>
     </w:rPr>
   </w:style>
-  <w:style w:type="paragraph" w:styleId="Normaalweb">
+  <w:style w:type="paragraph" w:styleId="NormalWeb">
     <w:name w:val="Normal (Web)"/>
-    <w:basedOn w:val="Standaard"/>
+    <w:basedOn w:val="Normal"/>
     <w:uiPriority w:val="99"/>
     <w:semiHidden/>
     <w:unhideWhenUsed/>
@@ -5935,6 +5912,23 @@
 </file>
 
 <file path=customXml/item2.xml><?xml version="1.0" encoding="utf-8"?>
+<p:properties xmlns:p="http://schemas.microsoft.com/office/2006/metadata/properties" xmlns:xsi="http://www.w3.org/2001/XMLSchema-instance" xmlns:pc="http://schemas.microsoft.com/office/infopath/2007/PartnerControls">
+  <documentManagement>
+    <_activity xmlns="8d5dcd13-9b93-4860-8686-258dec0e23be" xsi:nil="true"/>
+  </documentManagement>
+</p:properties>
+</file>
+
+<file path=customXml/item3.xml><?xml version="1.0" encoding="utf-8"?>
+<?mso-contentType ?>
+<FormTemplates xmlns="http://schemas.microsoft.com/sharepoint/v3/contenttype/forms">
+  <Display>DocumentLibraryForm</Display>
+  <Edit>DocumentLibraryForm</Edit>
+  <New>DocumentLibraryForm</New>
+</FormTemplates>
+</file>
+
+<file path=customXml/item4.xml><?xml version="1.0" encoding="utf-8"?>
 <ct:contentTypeSchema xmlns:ct="http://schemas.microsoft.com/office/2006/metadata/contentType" xmlns:ma="http://schemas.microsoft.com/office/2006/metadata/properties/metaAttributes" ct:_="" ma:_="" ma:contentTypeName="Document" ma:contentTypeID="0x01010079D7DB9D69D51D4199EBB83E098F6C13" ma:contentTypeVersion="12" ma:contentTypeDescription="Create a new document." ma:contentTypeScope="" ma:versionID="eb751cc31b5c526296a2324007e8a4b3">
   <xsd:schema xmlns:xsd="http://www.w3.org/2001/XMLSchema" xmlns:xs="http://www.w3.org/2001/XMLSchema" xmlns:p="http://schemas.microsoft.com/office/2006/metadata/properties" xmlns:ns3="8d5dcd13-9b93-4860-8686-258dec0e23be" targetNamespace="http://schemas.microsoft.com/office/2006/metadata/properties" ma:root="true" ma:fieldsID="d59be4b08a6b2f92c695cf8a7b4bdc72" ns3:_="">
     <xsd:import namespace="8d5dcd13-9b93-4860-8686-258dec0e23be"/>
@@ -6128,23 +6122,6 @@
 </ct:contentTypeSchema>
 </file>
 
-<file path=customXml/item3.xml><?xml version="1.0" encoding="utf-8"?>
-<?mso-contentType ?>
-<FormTemplates xmlns="http://schemas.microsoft.com/sharepoint/v3/contenttype/forms">
-  <Display>DocumentLibraryForm</Display>
-  <Edit>DocumentLibraryForm</Edit>
-  <New>DocumentLibraryForm</New>
-</FormTemplates>
-</file>
-
-<file path=customXml/item4.xml><?xml version="1.0" encoding="utf-8"?>
-<p:properties xmlns:p="http://schemas.microsoft.com/office/2006/metadata/properties" xmlns:xsi="http://www.w3.org/2001/XMLSchema-instance" xmlns:pc="http://schemas.microsoft.com/office/infopath/2007/PartnerControls">
-  <documentManagement>
-    <_activity xmlns="8d5dcd13-9b93-4860-8686-258dec0e23be" xsi:nil="true"/>
-  </documentManagement>
-</p:properties>
-</file>
-
 <file path=customXml/item5.xml><?xml version="1.0" encoding="utf-8"?>
 <b:Sources xmlns:b="http://schemas.openxmlformats.org/officeDocument/2006/bibliography" xmlns="http://schemas.openxmlformats.org/officeDocument/2006/bibliography" SelectedStyle="\APASixthEditionOfficeOnline.xsl" StyleName="APA" Version="6"/>
 </file>
@@ -6158,6 +6135,24 @@
 </file>
 
 <file path=customXml/itemProps2.xml><?xml version="1.0" encoding="utf-8"?>
+<ds:datastoreItem xmlns:ds="http://schemas.openxmlformats.org/officeDocument/2006/customXml" ds:itemID="{86D09D52-1029-4077-BDC7-28D8BEFE2835}">
+  <ds:schemaRefs>
+    <ds:schemaRef ds:uri="http://schemas.microsoft.com/office/2006/metadata/properties"/>
+    <ds:schemaRef ds:uri="http://schemas.microsoft.com/office/infopath/2007/PartnerControls"/>
+    <ds:schemaRef ds:uri="8d5dcd13-9b93-4860-8686-258dec0e23be"/>
+  </ds:schemaRefs>
+</ds:datastoreItem>
+</file>
+
+<file path=customXml/itemProps3.xml><?xml version="1.0" encoding="utf-8"?>
+<ds:datastoreItem xmlns:ds="http://schemas.openxmlformats.org/officeDocument/2006/customXml" ds:itemID="{70A85C5D-3D95-48EF-BA3B-DB4B30942479}">
+  <ds:schemaRefs>
+    <ds:schemaRef ds:uri="http://schemas.microsoft.com/sharepoint/v3/contenttype/forms"/>
+  </ds:schemaRefs>
+</ds:datastoreItem>
+</file>
+
+<file path=customXml/itemProps4.xml><?xml version="1.0" encoding="utf-8"?>
 <ds:datastoreItem xmlns:ds="http://schemas.openxmlformats.org/officeDocument/2006/customXml" ds:itemID="{4319BAAC-28BF-4EBE-A25C-894B65DC57D7}">
   <ds:schemaRefs>
     <ds:schemaRef ds:uri="http://schemas.microsoft.com/office/2006/metadata/contentType"/>
@@ -6175,24 +6170,6 @@
 </ds:datastoreItem>
 </file>
 
-<file path=customXml/itemProps3.xml><?xml version="1.0" encoding="utf-8"?>
-<ds:datastoreItem xmlns:ds="http://schemas.openxmlformats.org/officeDocument/2006/customXml" ds:itemID="{70A85C5D-3D95-48EF-BA3B-DB4B30942479}">
-  <ds:schemaRefs>
-    <ds:schemaRef ds:uri="http://schemas.microsoft.com/sharepoint/v3/contenttype/forms"/>
-  </ds:schemaRefs>
-</ds:datastoreItem>
-</file>
-
-<file path=customXml/itemProps4.xml><?xml version="1.0" encoding="utf-8"?>
-<ds:datastoreItem xmlns:ds="http://schemas.openxmlformats.org/officeDocument/2006/customXml" ds:itemID="{86D09D52-1029-4077-BDC7-28D8BEFE2835}">
-  <ds:schemaRefs>
-    <ds:schemaRef ds:uri="http://schemas.microsoft.com/office/2006/metadata/properties"/>
-    <ds:schemaRef ds:uri="http://schemas.microsoft.com/office/infopath/2007/PartnerControls"/>
-    <ds:schemaRef ds:uri="8d5dcd13-9b93-4860-8686-258dec0e23be"/>
-  </ds:schemaRefs>
-</ds:datastoreItem>
-</file>
-
 <file path=customXml/itemProps5.xml><?xml version="1.0" encoding="utf-8"?>
 <ds:datastoreItem xmlns:ds="http://schemas.openxmlformats.org/officeDocument/2006/customXml" ds:itemID="{7B0CBF3D-B593-4A7C-89A1-3FCBA3015E28}">
   <ds:schemaRefs>

</xml_diff>

<commit_message>
Update Ballasttank onderzoek en elektrisch schema
</commit_message>
<xml_diff>
--- a/Opleverset/Documentatie/Onderzoeken/Ballasttank onderzoek.docx
+++ b/Opleverset/Documentatie/Onderzoeken/Ballasttank onderzoek.docx
@@ -2357,23 +2357,6 @@
             <w:rPr>
               <w:lang w:val="nl-NL"/>
             </w:rPr>
-            <w:t>Precisie van het drijfvermogen</w:t>
-          </w:r>
-        </w:p>
-        <w:p>
-          <w:pPr>
-            <w:numPr>
-              <w:ilvl w:val="0"/>
-              <w:numId w:val="6"/>
-            </w:numPr>
-            <w:rPr>
-              <w:lang w:val="nl-NL"/>
-            </w:rPr>
-          </w:pPr>
-          <w:r>
-            <w:rPr>
-              <w:lang w:val="nl-NL"/>
-            </w:rPr>
             <w:t>Toepasbaarheid in niet-maritieme systemen</w:t>
           </w:r>
         </w:p>
@@ -2521,7 +2504,33 @@
         <w:rPr>
           <w:lang w:val="nl-NL"/>
         </w:rPr>
-        <w:t xml:space="preserve">Dit is voor alleen voor onder water, maakt gebruik van drukverschil, dus is niet gepast voor onze toepassing. </w:t>
+        <w:t xml:space="preserve">Dit is voor alleen voor onder water, maakt gebruik van drukverschil, </w:t>
+      </w:r>
+      <w:r>
+        <w:rPr>
+          <w:lang w:val="nl-NL"/>
+        </w:rPr>
+        <w:t xml:space="preserve">en het is nodig om een </w:t>
+      </w:r>
+      <w:proofErr w:type="spellStart"/>
+      <w:r>
+        <w:rPr>
+          <w:lang w:val="nl-NL"/>
+        </w:rPr>
+        <w:t>vacuum</w:t>
+      </w:r>
+      <w:proofErr w:type="spellEnd"/>
+      <w:r>
+        <w:rPr>
+          <w:lang w:val="nl-NL"/>
+        </w:rPr>
+        <w:t xml:space="preserve"> te kunnen trekken. D</w:t>
+      </w:r>
+      <w:r>
+        <w:rPr>
+          <w:lang w:val="nl-NL"/>
+        </w:rPr>
+        <w:t xml:space="preserve">us is niet gepast voor onze toepassing. </w:t>
       </w:r>
     </w:p>
     <w:p>
@@ -2773,6 +2782,23 @@
     </w:p>
     <w:p>
       <w:pPr>
+        <w:rPr>
+          <w:rFonts w:asciiTheme="majorHAnsi" w:eastAsiaTheme="majorEastAsia" w:hAnsiTheme="majorHAnsi" w:cstheme="majorBidi"/>
+          <w:color w:val="2F5496" w:themeColor="accent1" w:themeShade="BF"/>
+          <w:sz w:val="32"/>
+          <w:szCs w:val="32"/>
+          <w:lang w:val="nl-NL"/>
+        </w:rPr>
+      </w:pPr>
+      <w:r>
+        <w:rPr>
+          <w:lang w:val="nl-NL"/>
+        </w:rPr>
+        <w:br w:type="page"/>
+      </w:r>
+    </w:p>
+    <w:p>
+      <w:pPr>
         <w:pStyle w:val="Heading1"/>
         <w:rPr>
           <w:lang w:val="nl-NL"/>
@@ -2782,6 +2808,7 @@
         <w:rPr>
           <w:lang w:val="nl-NL"/>
         </w:rPr>
+        <w:lastRenderedPageBreak/>
         <w:t>Conclusie</w:t>
       </w:r>
     </w:p>
@@ -2789,28 +2816,761 @@
       <w:pPr>
         <w:pStyle w:val="NoSpacing"/>
         <w:rPr>
+          <w:i/>
+          <w:iCs/>
           <w:lang w:val="nl-NL"/>
         </w:rPr>
       </w:pPr>
       <w:r>
         <w:rPr>
-          <w:lang w:val="nl-NL"/>
-        </w:rPr>
-        <w:t xml:space="preserve">De enige realistische en bruikbare systemen uit deze </w:t>
+          <w:i/>
+          <w:iCs/>
+          <w:lang w:val="nl-NL"/>
+        </w:rPr>
+        <w:t>Hierbij een score gebaseerd op de relevante velden/eigenschappen weergegeven in een tabel.</w:t>
       </w:r>
-      <w:proofErr w:type="spellStart"/>
+    </w:p>
+    <w:p>
+      <w:pPr>
+        <w:pStyle w:val="NoSpacing"/>
+        <w:rPr>
+          <w:lang w:val="nl-NL"/>
+        </w:rPr>
+      </w:pPr>
+    </w:p>
+    <w:p>
+      <w:pPr>
+        <w:pStyle w:val="NoSpacing"/>
+        <w:rPr>
+          <w:lang w:val="nl-NL"/>
+        </w:rPr>
+      </w:pPr>
       <w:r>
         <w:rPr>
           <w:lang w:val="nl-NL"/>
         </w:rPr>
-        <w:t>lineup</w:t>
+        <w:t xml:space="preserve">Score van 1 t/m 5 </w:t>
       </w:r>
-      <w:proofErr w:type="spellEnd"/>
       <w:r>
         <w:rPr>
           <w:lang w:val="nl-NL"/>
         </w:rPr>
-        <w:t xml:space="preserve"> zijn: </w:t>
+        <w:t>waaronder 5 hoogste/beste score, en 1 laagste/slechtste score</w:t>
+      </w:r>
+    </w:p>
+    <w:tbl>
+      <w:tblPr>
+        <w:tblStyle w:val="TableGrid"/>
+        <w:tblW w:w="0" w:type="auto"/>
+        <w:tblLook w:val="04A0" w:firstRow="1" w:lastRow="0" w:firstColumn="1" w:lastColumn="0" w:noHBand="0" w:noVBand="1"/>
+      </w:tblPr>
+      <w:tblGrid>
+        <w:gridCol w:w="2265"/>
+        <w:gridCol w:w="2265"/>
+        <w:gridCol w:w="2266"/>
+        <w:gridCol w:w="2266"/>
+      </w:tblGrid>
+      <w:tr>
+        <w:tc>
+          <w:tcPr>
+            <w:tcW w:w="2265" w:type="dxa"/>
+          </w:tcPr>
+          <w:p>
+            <w:pPr>
+              <w:pStyle w:val="NoSpacing"/>
+              <w:rPr>
+                <w:lang w:val="nl-NL"/>
+              </w:rPr>
+            </w:pPr>
+            <w:r>
+              <w:rPr>
+                <w:lang w:val="nl-NL"/>
+              </w:rPr>
+              <w:t>Tank</w:t>
+            </w:r>
+          </w:p>
+        </w:tc>
+        <w:tc>
+          <w:tcPr>
+            <w:tcW w:w="2265" w:type="dxa"/>
+          </w:tcPr>
+          <w:p>
+            <w:pPr>
+              <w:pStyle w:val="NoSpacing"/>
+              <w:rPr>
+                <w:lang w:val="nl-NL"/>
+              </w:rPr>
+            </w:pPr>
+            <w:r>
+              <w:rPr>
+                <w:lang w:val="nl-NL"/>
+              </w:rPr>
+              <w:t>Complexiteit</w:t>
+            </w:r>
+          </w:p>
+        </w:tc>
+        <w:tc>
+          <w:tcPr>
+            <w:tcW w:w="2266" w:type="dxa"/>
+          </w:tcPr>
+          <w:p>
+            <w:pPr>
+              <w:pStyle w:val="NoSpacing"/>
+              <w:rPr>
+                <w:lang w:val="nl-NL"/>
+              </w:rPr>
+            </w:pPr>
+            <w:r>
+              <w:rPr>
+                <w:lang w:val="nl-NL"/>
+              </w:rPr>
+              <w:t>Veiligheid</w:t>
+            </w:r>
+          </w:p>
+        </w:tc>
+        <w:tc>
+          <w:tcPr>
+            <w:tcW w:w="2266" w:type="dxa"/>
+          </w:tcPr>
+          <w:p>
+            <w:pPr>
+              <w:pStyle w:val="NoSpacing"/>
+              <w:rPr>
+                <w:lang w:val="nl-NL"/>
+              </w:rPr>
+            </w:pPr>
+            <w:r>
+              <w:rPr>
+                <w:lang w:val="nl-NL"/>
+              </w:rPr>
+              <w:t>Budget</w:t>
+            </w:r>
+          </w:p>
+        </w:tc>
+      </w:tr>
+      <w:tr>
+        <w:tc>
+          <w:tcPr>
+            <w:tcW w:w="2265" w:type="dxa"/>
+          </w:tcPr>
+          <w:p>
+            <w:pPr>
+              <w:pStyle w:val="NoSpacing"/>
+              <w:rPr>
+                <w:color w:val="FF0000"/>
+                <w:lang w:val="nl-NL"/>
+              </w:rPr>
+            </w:pPr>
+            <w:r>
+              <w:rPr>
+                <w:color w:val="FF0000"/>
+                <w:lang w:val="nl-NL"/>
+              </w:rPr>
+              <w:t>S-AS</w:t>
+            </w:r>
+          </w:p>
+        </w:tc>
+        <w:tc>
+          <w:tcPr>
+            <w:tcW w:w="2265" w:type="dxa"/>
+          </w:tcPr>
+          <w:p>
+            <w:pPr>
+              <w:pStyle w:val="NoSpacing"/>
+              <w:rPr>
+                <w:color w:val="FF0000"/>
+                <w:lang w:val="nl-NL"/>
+              </w:rPr>
+            </w:pPr>
+            <w:r>
+              <w:rPr>
+                <w:color w:val="FF0000"/>
+                <w:lang w:val="nl-NL"/>
+              </w:rPr>
+              <w:t>1</w:t>
+            </w:r>
+          </w:p>
+        </w:tc>
+        <w:tc>
+          <w:tcPr>
+            <w:tcW w:w="2266" w:type="dxa"/>
+          </w:tcPr>
+          <w:p>
+            <w:pPr>
+              <w:pStyle w:val="NoSpacing"/>
+              <w:rPr>
+                <w:color w:val="FF0000"/>
+                <w:lang w:val="nl-NL"/>
+              </w:rPr>
+            </w:pPr>
+            <w:r>
+              <w:rPr>
+                <w:color w:val="FF0000"/>
+                <w:lang w:val="nl-NL"/>
+              </w:rPr>
+              <w:t>2</w:t>
+            </w:r>
+          </w:p>
+        </w:tc>
+        <w:tc>
+          <w:tcPr>
+            <w:tcW w:w="2266" w:type="dxa"/>
+          </w:tcPr>
+          <w:p>
+            <w:pPr>
+              <w:pStyle w:val="NoSpacing"/>
+              <w:rPr>
+                <w:color w:val="FF0000"/>
+                <w:lang w:val="nl-NL"/>
+              </w:rPr>
+            </w:pPr>
+            <w:r>
+              <w:rPr>
+                <w:color w:val="FF0000"/>
+                <w:lang w:val="nl-NL"/>
+              </w:rPr>
+              <w:t>1</w:t>
+            </w:r>
+          </w:p>
+        </w:tc>
+      </w:tr>
+      <w:tr>
+        <w:tc>
+          <w:tcPr>
+            <w:tcW w:w="2265" w:type="dxa"/>
+          </w:tcPr>
+          <w:p>
+            <w:pPr>
+              <w:pStyle w:val="NoSpacing"/>
+              <w:rPr>
+                <w:color w:val="FF0000"/>
+                <w:lang w:val="nl-NL"/>
+              </w:rPr>
+            </w:pPr>
+            <w:r>
+              <w:rPr>
+                <w:color w:val="FF0000"/>
+                <w:lang w:val="nl-NL"/>
+              </w:rPr>
+              <w:t>RCABS</w:t>
+            </w:r>
+          </w:p>
+        </w:tc>
+        <w:tc>
+          <w:tcPr>
+            <w:tcW w:w="2265" w:type="dxa"/>
+          </w:tcPr>
+          <w:p>
+            <w:pPr>
+              <w:pStyle w:val="NoSpacing"/>
+              <w:rPr>
+                <w:color w:val="FF0000"/>
+                <w:lang w:val="nl-NL"/>
+              </w:rPr>
+            </w:pPr>
+            <w:r>
+              <w:rPr>
+                <w:color w:val="FF0000"/>
+                <w:lang w:val="nl-NL"/>
+              </w:rPr>
+              <w:t>1</w:t>
+            </w:r>
+          </w:p>
+        </w:tc>
+        <w:tc>
+          <w:tcPr>
+            <w:tcW w:w="2266" w:type="dxa"/>
+          </w:tcPr>
+          <w:p>
+            <w:pPr>
+              <w:pStyle w:val="NoSpacing"/>
+              <w:rPr>
+                <w:color w:val="FF0000"/>
+                <w:lang w:val="nl-NL"/>
+              </w:rPr>
+            </w:pPr>
+            <w:r>
+              <w:rPr>
+                <w:color w:val="FF0000"/>
+                <w:lang w:val="nl-NL"/>
+              </w:rPr>
+              <w:t>3</w:t>
+            </w:r>
+          </w:p>
+        </w:tc>
+        <w:tc>
+          <w:tcPr>
+            <w:tcW w:w="2266" w:type="dxa"/>
+          </w:tcPr>
+          <w:p>
+            <w:pPr>
+              <w:pStyle w:val="NoSpacing"/>
+              <w:rPr>
+                <w:color w:val="FF0000"/>
+                <w:lang w:val="nl-NL"/>
+              </w:rPr>
+            </w:pPr>
+            <w:r>
+              <w:rPr>
+                <w:color w:val="FF0000"/>
+                <w:lang w:val="nl-NL"/>
+              </w:rPr>
+              <w:t>1</w:t>
+            </w:r>
+          </w:p>
+        </w:tc>
+      </w:tr>
+      <w:tr>
+        <w:tc>
+          <w:tcPr>
+            <w:tcW w:w="2265" w:type="dxa"/>
+          </w:tcPr>
+          <w:p>
+            <w:pPr>
+              <w:pStyle w:val="NoSpacing"/>
+              <w:rPr>
+                <w:color w:val="92D050"/>
+                <w:lang w:val="nl-NL"/>
+              </w:rPr>
+            </w:pPr>
+            <w:r>
+              <w:rPr>
+                <w:color w:val="92D050"/>
+                <w:lang w:val="nl-NL"/>
+              </w:rPr>
+              <w:t>VLPBS</w:t>
+            </w:r>
+          </w:p>
+        </w:tc>
+        <w:tc>
+          <w:tcPr>
+            <w:tcW w:w="2265" w:type="dxa"/>
+          </w:tcPr>
+          <w:p>
+            <w:pPr>
+              <w:pStyle w:val="NoSpacing"/>
+              <w:rPr>
+                <w:color w:val="92D050"/>
+                <w:lang w:val="nl-NL"/>
+              </w:rPr>
+            </w:pPr>
+            <w:r>
+              <w:rPr>
+                <w:color w:val="92D050"/>
+                <w:lang w:val="nl-NL"/>
+              </w:rPr>
+              <w:t>4</w:t>
+            </w:r>
+          </w:p>
+        </w:tc>
+        <w:tc>
+          <w:tcPr>
+            <w:tcW w:w="2266" w:type="dxa"/>
+          </w:tcPr>
+          <w:p>
+            <w:pPr>
+              <w:pStyle w:val="NoSpacing"/>
+              <w:rPr>
+                <w:color w:val="92D050"/>
+                <w:lang w:val="nl-NL"/>
+              </w:rPr>
+            </w:pPr>
+            <w:r>
+              <w:rPr>
+                <w:color w:val="92D050"/>
+                <w:lang w:val="nl-NL"/>
+              </w:rPr>
+              <w:t>4</w:t>
+            </w:r>
+          </w:p>
+        </w:tc>
+        <w:tc>
+          <w:tcPr>
+            <w:tcW w:w="2266" w:type="dxa"/>
+          </w:tcPr>
+          <w:p>
+            <w:pPr>
+              <w:pStyle w:val="NoSpacing"/>
+              <w:rPr>
+                <w:color w:val="92D050"/>
+                <w:lang w:val="nl-NL"/>
+              </w:rPr>
+            </w:pPr>
+            <w:r>
+              <w:rPr>
+                <w:color w:val="92D050"/>
+                <w:lang w:val="nl-NL"/>
+              </w:rPr>
+              <w:t>5</w:t>
+            </w:r>
+          </w:p>
+        </w:tc>
+      </w:tr>
+      <w:tr>
+        <w:tc>
+          <w:tcPr>
+            <w:tcW w:w="2265" w:type="dxa"/>
+          </w:tcPr>
+          <w:p>
+            <w:pPr>
+              <w:pStyle w:val="NoSpacing"/>
+              <w:rPr>
+                <w:color w:val="FF0000"/>
+                <w:lang w:val="nl-NL"/>
+              </w:rPr>
+            </w:pPr>
+            <w:r>
+              <w:rPr>
+                <w:color w:val="FF0000"/>
+                <w:lang w:val="nl-NL"/>
+              </w:rPr>
+              <w:t>CGBS</w:t>
+            </w:r>
+          </w:p>
+        </w:tc>
+        <w:tc>
+          <w:tcPr>
+            <w:tcW w:w="2265" w:type="dxa"/>
+          </w:tcPr>
+          <w:p>
+            <w:pPr>
+              <w:pStyle w:val="NoSpacing"/>
+              <w:rPr>
+                <w:color w:val="FF0000"/>
+                <w:lang w:val="nl-NL"/>
+              </w:rPr>
+            </w:pPr>
+            <w:r>
+              <w:rPr>
+                <w:color w:val="FF0000"/>
+                <w:lang w:val="nl-NL"/>
+              </w:rPr>
+              <w:t>1</w:t>
+            </w:r>
+          </w:p>
+        </w:tc>
+        <w:tc>
+          <w:tcPr>
+            <w:tcW w:w="2266" w:type="dxa"/>
+          </w:tcPr>
+          <w:p>
+            <w:pPr>
+              <w:pStyle w:val="NoSpacing"/>
+              <w:rPr>
+                <w:color w:val="FF0000"/>
+                <w:lang w:val="nl-NL"/>
+              </w:rPr>
+            </w:pPr>
+            <w:r>
+              <w:rPr>
+                <w:color w:val="FF0000"/>
+                <w:lang w:val="nl-NL"/>
+              </w:rPr>
+              <w:t>2</w:t>
+            </w:r>
+          </w:p>
+        </w:tc>
+        <w:tc>
+          <w:tcPr>
+            <w:tcW w:w="2266" w:type="dxa"/>
+          </w:tcPr>
+          <w:p>
+            <w:pPr>
+              <w:pStyle w:val="NoSpacing"/>
+              <w:rPr>
+                <w:color w:val="FF0000"/>
+                <w:lang w:val="nl-NL"/>
+              </w:rPr>
+            </w:pPr>
+            <w:r>
+              <w:rPr>
+                <w:color w:val="FF0000"/>
+                <w:lang w:val="nl-NL"/>
+              </w:rPr>
+              <w:t>1</w:t>
+            </w:r>
+          </w:p>
+        </w:tc>
+      </w:tr>
+      <w:tr>
+        <w:tc>
+          <w:tcPr>
+            <w:tcW w:w="2265" w:type="dxa"/>
+          </w:tcPr>
+          <w:p>
+            <w:pPr>
+              <w:pStyle w:val="NoSpacing"/>
+              <w:rPr>
+                <w:color w:val="ED7D31" w:themeColor="accent2"/>
+                <w:lang w:val="nl-NL"/>
+              </w:rPr>
+            </w:pPr>
+            <w:r>
+              <w:rPr>
+                <w:color w:val="ED7D31" w:themeColor="accent2"/>
+                <w:lang w:val="nl-NL"/>
+              </w:rPr>
+              <w:t>PPBS</w:t>
+            </w:r>
+          </w:p>
+        </w:tc>
+        <w:tc>
+          <w:tcPr>
+            <w:tcW w:w="2265" w:type="dxa"/>
+          </w:tcPr>
+          <w:p>
+            <w:pPr>
+              <w:pStyle w:val="NoSpacing"/>
+              <w:rPr>
+                <w:color w:val="ED7D31" w:themeColor="accent2"/>
+                <w:lang w:val="nl-NL"/>
+              </w:rPr>
+            </w:pPr>
+            <w:r>
+              <w:rPr>
+                <w:color w:val="ED7D31" w:themeColor="accent2"/>
+                <w:lang w:val="nl-NL"/>
+              </w:rPr>
+              <w:t>4</w:t>
+            </w:r>
+          </w:p>
+        </w:tc>
+        <w:tc>
+          <w:tcPr>
+            <w:tcW w:w="2266" w:type="dxa"/>
+          </w:tcPr>
+          <w:p>
+            <w:pPr>
+              <w:pStyle w:val="NoSpacing"/>
+              <w:rPr>
+                <w:color w:val="ED7D31" w:themeColor="accent2"/>
+                <w:lang w:val="nl-NL"/>
+              </w:rPr>
+            </w:pPr>
+            <w:r>
+              <w:rPr>
+                <w:color w:val="ED7D31" w:themeColor="accent2"/>
+                <w:lang w:val="nl-NL"/>
+              </w:rPr>
+              <w:t>3</w:t>
+            </w:r>
+          </w:p>
+        </w:tc>
+        <w:tc>
+          <w:tcPr>
+            <w:tcW w:w="2266" w:type="dxa"/>
+          </w:tcPr>
+          <w:p>
+            <w:pPr>
+              <w:pStyle w:val="NoSpacing"/>
+              <w:rPr>
+                <w:color w:val="ED7D31" w:themeColor="accent2"/>
+                <w:lang w:val="nl-NL"/>
+              </w:rPr>
+            </w:pPr>
+            <w:r>
+              <w:rPr>
+                <w:color w:val="ED7D31" w:themeColor="accent2"/>
+                <w:lang w:val="nl-NL"/>
+              </w:rPr>
+              <w:t>2</w:t>
+            </w:r>
+          </w:p>
+        </w:tc>
+      </w:tr>
+      <w:tr>
+        <w:tc>
+          <w:tcPr>
+            <w:tcW w:w="2265" w:type="dxa"/>
+          </w:tcPr>
+          <w:p>
+            <w:pPr>
+              <w:pStyle w:val="NoSpacing"/>
+              <w:rPr>
+                <w:color w:val="ED7D31" w:themeColor="accent2"/>
+                <w:lang w:val="nl-NL"/>
+              </w:rPr>
+            </w:pPr>
+            <w:r>
+              <w:rPr>
+                <w:color w:val="ED7D31" w:themeColor="accent2"/>
+                <w:lang w:val="nl-NL"/>
+              </w:rPr>
+              <w:t>PTBS</w:t>
+            </w:r>
+          </w:p>
+        </w:tc>
+        <w:tc>
+          <w:tcPr>
+            <w:tcW w:w="2265" w:type="dxa"/>
+          </w:tcPr>
+          <w:p>
+            <w:pPr>
+              <w:pStyle w:val="NoSpacing"/>
+              <w:rPr>
+                <w:color w:val="ED7D31" w:themeColor="accent2"/>
+                <w:lang w:val="nl-NL"/>
+              </w:rPr>
+            </w:pPr>
+            <w:r>
+              <w:rPr>
+                <w:color w:val="ED7D31" w:themeColor="accent2"/>
+                <w:lang w:val="nl-NL"/>
+              </w:rPr>
+              <w:t>4</w:t>
+            </w:r>
+          </w:p>
+        </w:tc>
+        <w:tc>
+          <w:tcPr>
+            <w:tcW w:w="2266" w:type="dxa"/>
+          </w:tcPr>
+          <w:p>
+            <w:pPr>
+              <w:pStyle w:val="NoSpacing"/>
+              <w:rPr>
+                <w:color w:val="ED7D31" w:themeColor="accent2"/>
+                <w:lang w:val="nl-NL"/>
+              </w:rPr>
+            </w:pPr>
+            <w:r>
+              <w:rPr>
+                <w:color w:val="ED7D31" w:themeColor="accent2"/>
+                <w:lang w:val="nl-NL"/>
+              </w:rPr>
+              <w:t>2</w:t>
+            </w:r>
+          </w:p>
+        </w:tc>
+        <w:tc>
+          <w:tcPr>
+            <w:tcW w:w="2266" w:type="dxa"/>
+          </w:tcPr>
+          <w:p>
+            <w:pPr>
+              <w:pStyle w:val="NoSpacing"/>
+              <w:rPr>
+                <w:color w:val="ED7D31" w:themeColor="accent2"/>
+                <w:lang w:val="nl-NL"/>
+              </w:rPr>
+            </w:pPr>
+            <w:r>
+              <w:rPr>
+                <w:color w:val="ED7D31" w:themeColor="accent2"/>
+                <w:lang w:val="nl-NL"/>
+              </w:rPr>
+              <w:t>1</w:t>
+            </w:r>
+          </w:p>
+        </w:tc>
+      </w:tr>
+      <w:tr>
+        <w:tc>
+          <w:tcPr>
+            <w:tcW w:w="2265" w:type="dxa"/>
+          </w:tcPr>
+          <w:p>
+            <w:pPr>
+              <w:pStyle w:val="NoSpacing"/>
+              <w:rPr>
+                <w:color w:val="ED7D31" w:themeColor="accent2"/>
+                <w:lang w:val="nl-NL"/>
+              </w:rPr>
+            </w:pPr>
+            <w:r>
+              <w:rPr>
+                <w:color w:val="ED7D31" w:themeColor="accent2"/>
+                <w:lang w:val="nl-NL"/>
+              </w:rPr>
+              <w:t>CABS</w:t>
+            </w:r>
+          </w:p>
+        </w:tc>
+        <w:tc>
+          <w:tcPr>
+            <w:tcW w:w="2265" w:type="dxa"/>
+          </w:tcPr>
+          <w:p>
+            <w:pPr>
+              <w:pStyle w:val="NoSpacing"/>
+              <w:rPr>
+                <w:color w:val="ED7D31" w:themeColor="accent2"/>
+                <w:lang w:val="nl-NL"/>
+              </w:rPr>
+            </w:pPr>
+            <w:r>
+              <w:rPr>
+                <w:color w:val="ED7D31" w:themeColor="accent2"/>
+                <w:lang w:val="nl-NL"/>
+              </w:rPr>
+              <w:t>4</w:t>
+            </w:r>
+          </w:p>
+        </w:tc>
+        <w:tc>
+          <w:tcPr>
+            <w:tcW w:w="2266" w:type="dxa"/>
+          </w:tcPr>
+          <w:p>
+            <w:pPr>
+              <w:pStyle w:val="NoSpacing"/>
+              <w:rPr>
+                <w:color w:val="ED7D31" w:themeColor="accent2"/>
+                <w:lang w:val="nl-NL"/>
+              </w:rPr>
+            </w:pPr>
+            <w:r>
+              <w:rPr>
+                <w:color w:val="ED7D31" w:themeColor="accent2"/>
+                <w:lang w:val="nl-NL"/>
+              </w:rPr>
+              <w:t>4</w:t>
+            </w:r>
+          </w:p>
+        </w:tc>
+        <w:tc>
+          <w:tcPr>
+            <w:tcW w:w="2266" w:type="dxa"/>
+          </w:tcPr>
+          <w:p>
+            <w:pPr>
+              <w:pStyle w:val="NoSpacing"/>
+              <w:rPr>
+                <w:color w:val="ED7D31" w:themeColor="accent2"/>
+                <w:lang w:val="nl-NL"/>
+              </w:rPr>
+            </w:pPr>
+            <w:r>
+              <w:rPr>
+                <w:color w:val="ED7D31" w:themeColor="accent2"/>
+                <w:lang w:val="nl-NL"/>
+              </w:rPr>
+              <w:t>2</w:t>
+            </w:r>
+          </w:p>
+        </w:tc>
+      </w:tr>
+    </w:tbl>
+    <w:p>
+      <w:pPr>
+        <w:pStyle w:val="NoSpacing"/>
+        <w:rPr>
+          <w:lang w:val="nl-NL"/>
+        </w:rPr>
+      </w:pPr>
+    </w:p>
+    <w:p>
+      <w:pPr>
+        <w:pStyle w:val="NoSpacing"/>
+        <w:rPr>
+          <w:lang w:val="nl-NL"/>
+        </w:rPr>
+      </w:pPr>
+      <w:r>
+        <w:rPr>
+          <w:lang w:val="nl-NL"/>
+        </w:rPr>
+        <w:t>Uit de collectie van de data blijkt er dat de VLPBS (</w:t>
       </w:r>
       <w:proofErr w:type="spellStart"/>
       <w:r>
@@ -2838,122 +3598,15 @@
         <w:rPr>
           <w:lang w:val="nl-NL"/>
         </w:rPr>
-        <w:t xml:space="preserve"> Ballast System</w:t>
-      </w:r>
-      <w:r>
-        <w:rPr>
-          <w:lang w:val="nl-NL"/>
-        </w:rPr>
-        <w:t xml:space="preserve"> (</w:t>
-      </w:r>
-      <w:r>
-        <w:rPr>
-          <w:lang w:val="nl-NL"/>
-        </w:rPr>
-        <w:t>VLPB</w:t>
-      </w:r>
-      <w:r>
-        <w:rPr>
-          <w:lang w:val="nl-NL"/>
-        </w:rPr>
-        <w:t>)</w:t>
-      </w:r>
-      <w:r>
-        <w:rPr>
-          <w:lang w:val="nl-NL"/>
-        </w:rPr>
-        <w:t xml:space="preserve">, en de </w:t>
-      </w:r>
-      <w:proofErr w:type="spellStart"/>
-      <w:r>
-        <w:rPr>
-          <w:lang w:val="nl-NL"/>
-        </w:rPr>
-        <w:t>Pressure</w:t>
-      </w:r>
-      <w:proofErr w:type="spellEnd"/>
-      <w:r>
-        <w:rPr>
-          <w:lang w:val="nl-NL"/>
-        </w:rPr>
-        <w:t xml:space="preserve"> Pump Ballast System</w:t>
-      </w:r>
-      <w:r>
-        <w:rPr>
-          <w:lang w:val="nl-NL"/>
-        </w:rPr>
-        <w:t>(</w:t>
-      </w:r>
-      <w:r>
-        <w:rPr>
-          <w:lang w:val="nl-NL"/>
-        </w:rPr>
-        <w:t>PPBS</w:t>
-      </w:r>
-      <w:r>
-        <w:rPr>
-          <w:lang w:val="nl-NL"/>
-        </w:rPr>
-        <w:t>)</w:t>
-      </w:r>
-      <w:r>
-        <w:rPr>
-          <w:lang w:val="nl-NL"/>
-        </w:rPr>
-        <w:t xml:space="preserve">. En uit deze 2 is de </w:t>
-      </w:r>
-      <w:r>
-        <w:rPr>
-          <w:lang w:val="nl-NL"/>
-        </w:rPr>
-        <w:t xml:space="preserve">VLPB </w:t>
-      </w:r>
-      <w:r>
-        <w:rPr>
-          <w:lang w:val="nl-NL"/>
-        </w:rPr>
-        <w:t>het beste. Waarom?</w:t>
+        <w:t xml:space="preserve"> Ballast System) het beste zal werken voor ons doeleinde. Deze is het realistische, is makkelijk te implementeren en zal niet teveel in de kosten lopen. </w:t>
       </w:r>
     </w:p>
     <w:p>
       <w:pPr>
-        <w:pStyle w:val="NoSpacing"/>
-        <w:rPr>
-          <w:lang w:val="nl-NL"/>
-        </w:rPr>
-      </w:pPr>
-    </w:p>
-    <w:p>
-      <w:pPr>
-        <w:rPr>
-          <w:lang w:val="nl-NL"/>
-        </w:rPr>
-      </w:pPr>
-      <w:r>
-        <w:rPr>
-          <w:lang w:val="nl-NL"/>
-        </w:rPr>
-        <w:t xml:space="preserve">De PPBS is simpel, maar werkt extreem effectief. Het heeft geen ingewikkelde systemen nodig,  en is tenslotte ook het best qua prijs. </w:t>
-      </w:r>
-      <w:r>
-        <w:rPr>
-          <w:lang w:val="nl-NL"/>
-        </w:rPr>
-        <w:t xml:space="preserve">Maar, deze is niet realistisch gezien dat er gebruik word gemaakt van hoge(re) luchtdruk. Daarvoor zouden we een luchtdichte tank moeten hebben, wat eigenlijk niet reëel is. </w:t>
-      </w:r>
-    </w:p>
-    <w:p>
-      <w:pPr>
-        <w:rPr>
-          <w:lang w:val="nl-NL"/>
-        </w:rPr>
-      </w:pPr>
-      <w:r>
-        <w:rPr>
-          <w:lang w:val="nl-NL"/>
-        </w:rPr>
-        <w:t xml:space="preserve">De VLPB is het meest realistische van de Ballastsystemen. Deze is het simpelste om te implementeren, en past ook het beste voor ons gebruik. </w:t>
-      </w:r>
+        <w:rPr>
+          <w:lang w:val="nl-NL"/>
+        </w:rPr>
+      </w:pPr>
     </w:p>
     <w:p>
       <w:pPr>
@@ -2962,7 +3615,6 @@
       <w:bookmarkStart w:id="8" w:name="_Toc213669769"/>
       <w:proofErr w:type="spellStart"/>
       <w:r>
-        <w:lastRenderedPageBreak/>
         <w:t>Bronvermelding</w:t>
       </w:r>
       <w:bookmarkEnd w:id="8"/>
@@ -5912,23 +6564,6 @@
 </file>
 
 <file path=customXml/item2.xml><?xml version="1.0" encoding="utf-8"?>
-<p:properties xmlns:p="http://schemas.microsoft.com/office/2006/metadata/properties" xmlns:xsi="http://www.w3.org/2001/XMLSchema-instance" xmlns:pc="http://schemas.microsoft.com/office/infopath/2007/PartnerControls">
-  <documentManagement>
-    <_activity xmlns="8d5dcd13-9b93-4860-8686-258dec0e23be" xsi:nil="true"/>
-  </documentManagement>
-</p:properties>
-</file>
-
-<file path=customXml/item3.xml><?xml version="1.0" encoding="utf-8"?>
-<?mso-contentType ?>
-<FormTemplates xmlns="http://schemas.microsoft.com/sharepoint/v3/contenttype/forms">
-  <Display>DocumentLibraryForm</Display>
-  <Edit>DocumentLibraryForm</Edit>
-  <New>DocumentLibraryForm</New>
-</FormTemplates>
-</file>
-
-<file path=customXml/item4.xml><?xml version="1.0" encoding="utf-8"?>
 <ct:contentTypeSchema xmlns:ct="http://schemas.microsoft.com/office/2006/metadata/contentType" xmlns:ma="http://schemas.microsoft.com/office/2006/metadata/properties/metaAttributes" ct:_="" ma:_="" ma:contentTypeName="Document" ma:contentTypeID="0x01010079D7DB9D69D51D4199EBB83E098F6C13" ma:contentTypeVersion="12" ma:contentTypeDescription="Create a new document." ma:contentTypeScope="" ma:versionID="eb751cc31b5c526296a2324007e8a4b3">
   <xsd:schema xmlns:xsd="http://www.w3.org/2001/XMLSchema" xmlns:xs="http://www.w3.org/2001/XMLSchema" xmlns:p="http://schemas.microsoft.com/office/2006/metadata/properties" xmlns:ns3="8d5dcd13-9b93-4860-8686-258dec0e23be" targetNamespace="http://schemas.microsoft.com/office/2006/metadata/properties" ma:root="true" ma:fieldsID="d59be4b08a6b2f92c695cf8a7b4bdc72" ns3:_="">
     <xsd:import namespace="8d5dcd13-9b93-4860-8686-258dec0e23be"/>
@@ -6122,6 +6757,23 @@
 </ct:contentTypeSchema>
 </file>
 
+<file path=customXml/item3.xml><?xml version="1.0" encoding="utf-8"?>
+<?mso-contentType ?>
+<FormTemplates xmlns="http://schemas.microsoft.com/sharepoint/v3/contenttype/forms">
+  <Display>DocumentLibraryForm</Display>
+  <Edit>DocumentLibraryForm</Edit>
+  <New>DocumentLibraryForm</New>
+</FormTemplates>
+</file>
+
+<file path=customXml/item4.xml><?xml version="1.0" encoding="utf-8"?>
+<p:properties xmlns:p="http://schemas.microsoft.com/office/2006/metadata/properties" xmlns:xsi="http://www.w3.org/2001/XMLSchema-instance" xmlns:pc="http://schemas.microsoft.com/office/infopath/2007/PartnerControls">
+  <documentManagement>
+    <_activity xmlns="8d5dcd13-9b93-4860-8686-258dec0e23be" xsi:nil="true"/>
+  </documentManagement>
+</p:properties>
+</file>
+
 <file path=customXml/item5.xml><?xml version="1.0" encoding="utf-8"?>
 <b:Sources xmlns:b="http://schemas.openxmlformats.org/officeDocument/2006/bibliography" xmlns="http://schemas.openxmlformats.org/officeDocument/2006/bibliography" SelectedStyle="\APASixthEditionOfficeOnline.xsl" StyleName="APA" Version="6"/>
 </file>
@@ -6135,24 +6787,6 @@
 </file>
 
 <file path=customXml/itemProps2.xml><?xml version="1.0" encoding="utf-8"?>
-<ds:datastoreItem xmlns:ds="http://schemas.openxmlformats.org/officeDocument/2006/customXml" ds:itemID="{86D09D52-1029-4077-BDC7-28D8BEFE2835}">
-  <ds:schemaRefs>
-    <ds:schemaRef ds:uri="http://schemas.microsoft.com/office/2006/metadata/properties"/>
-    <ds:schemaRef ds:uri="http://schemas.microsoft.com/office/infopath/2007/PartnerControls"/>
-    <ds:schemaRef ds:uri="8d5dcd13-9b93-4860-8686-258dec0e23be"/>
-  </ds:schemaRefs>
-</ds:datastoreItem>
-</file>
-
-<file path=customXml/itemProps3.xml><?xml version="1.0" encoding="utf-8"?>
-<ds:datastoreItem xmlns:ds="http://schemas.openxmlformats.org/officeDocument/2006/customXml" ds:itemID="{70A85C5D-3D95-48EF-BA3B-DB4B30942479}">
-  <ds:schemaRefs>
-    <ds:schemaRef ds:uri="http://schemas.microsoft.com/sharepoint/v3/contenttype/forms"/>
-  </ds:schemaRefs>
-</ds:datastoreItem>
-</file>
-
-<file path=customXml/itemProps4.xml><?xml version="1.0" encoding="utf-8"?>
 <ds:datastoreItem xmlns:ds="http://schemas.openxmlformats.org/officeDocument/2006/customXml" ds:itemID="{4319BAAC-28BF-4EBE-A25C-894B65DC57D7}">
   <ds:schemaRefs>
     <ds:schemaRef ds:uri="http://schemas.microsoft.com/office/2006/metadata/contentType"/>
@@ -6170,6 +6804,24 @@
 </ds:datastoreItem>
 </file>
 
+<file path=customXml/itemProps3.xml><?xml version="1.0" encoding="utf-8"?>
+<ds:datastoreItem xmlns:ds="http://schemas.openxmlformats.org/officeDocument/2006/customXml" ds:itemID="{70A85C5D-3D95-48EF-BA3B-DB4B30942479}">
+  <ds:schemaRefs>
+    <ds:schemaRef ds:uri="http://schemas.microsoft.com/sharepoint/v3/contenttype/forms"/>
+  </ds:schemaRefs>
+</ds:datastoreItem>
+</file>
+
+<file path=customXml/itemProps4.xml><?xml version="1.0" encoding="utf-8"?>
+<ds:datastoreItem xmlns:ds="http://schemas.openxmlformats.org/officeDocument/2006/customXml" ds:itemID="{86D09D52-1029-4077-BDC7-28D8BEFE2835}">
+  <ds:schemaRefs>
+    <ds:schemaRef ds:uri="http://schemas.microsoft.com/office/2006/metadata/properties"/>
+    <ds:schemaRef ds:uri="http://schemas.microsoft.com/office/infopath/2007/PartnerControls"/>
+    <ds:schemaRef ds:uri="8d5dcd13-9b93-4860-8686-258dec0e23be"/>
+  </ds:schemaRefs>
+</ds:datastoreItem>
+</file>
+
 <file path=customXml/itemProps5.xml><?xml version="1.0" encoding="utf-8"?>
 <ds:datastoreItem xmlns:ds="http://schemas.openxmlformats.org/officeDocument/2006/customXml" ds:itemID="{7B0CBF3D-B593-4A7C-89A1-3FCBA3015E28}">
   <ds:schemaRefs>

</xml_diff>